<commit_message>
Added new veriable: TempSquare, Trend;
</commit_message>
<xml_diff>
--- a/Time series analysis/StudConsumption/Регресии2.0.docx
+++ b/Time series analysis/StudConsumption/Регресии2.0.docx
@@ -46,9 +46,9 @@
           <w:lang w:eastAsia="ru-RU"/>
         </w:rPr>
         <w:drawing>
-          <wp:inline distT="0" distB="0" distL="0" distR="0" wp14:anchorId="44AA8B79" wp14:editId="22C0DC60">
-            <wp:extent cx="5940425" cy="771293"/>
-            <wp:effectExtent l="0" t="0" r="3175" b="0"/>
+          <wp:inline distT="0" distB="0" distL="0" distR="0" wp14:anchorId="30862518" wp14:editId="1EF0B385">
+            <wp:extent cx="4352925" cy="628650"/>
+            <wp:effectExtent l="0" t="0" r="9525" b="0"/>
             <wp:docPr id="1" name="Рисунок 1"/>
             <wp:cNvGraphicFramePr>
               <a:graphicFrameLocks xmlns:a="http://schemas.openxmlformats.org/drawingml/2006/main" noChangeAspect="1"/>
@@ -69,7 +69,7 @@
                   <pic:spPr>
                     <a:xfrm>
                       <a:off x="0" y="0"/>
-                      <a:ext cx="5940425" cy="771293"/>
+                      <a:ext cx="4352925" cy="628650"/>
                     </a:xfrm>
                     <a:prstGeom prst="rect">
                       <a:avLst/>
@@ -110,10 +110,10 @@
           <w:lang w:eastAsia="ru-RU"/>
         </w:rPr>
         <w:drawing>
-          <wp:inline distT="0" distB="0" distL="0" distR="0" wp14:anchorId="789B4ADB" wp14:editId="59883E42">
-            <wp:extent cx="5940425" cy="2000579"/>
-            <wp:effectExtent l="0" t="0" r="3175" b="0"/>
-            <wp:docPr id="2" name="Рисунок 2"/>
+          <wp:inline distT="0" distB="0" distL="0" distR="0" wp14:anchorId="3669A7BE" wp14:editId="03B3EA3A">
+            <wp:extent cx="5940425" cy="3559718"/>
+            <wp:effectExtent l="0" t="0" r="3175" b="3175"/>
+            <wp:docPr id="3" name="Рисунок 3"/>
             <wp:cNvGraphicFramePr>
               <a:graphicFrameLocks xmlns:a="http://schemas.openxmlformats.org/drawingml/2006/main" noChangeAspect="1"/>
             </wp:cNvGraphicFramePr>
@@ -133,7 +133,7 @@
                   <pic:spPr>
                     <a:xfrm>
                       <a:off x="0" y="0"/>
-                      <a:ext cx="5940425" cy="2000579"/>
+                      <a:ext cx="5940425" cy="3559718"/>
                     </a:xfrm>
                     <a:prstGeom prst="rect">
                       <a:avLst/>
@@ -160,54 +160,23 @@
           <w:rFonts w:ascii="Courier New" w:hAnsi="Courier New" w:cs="Courier New"/>
           <w:color w:val="000000"/>
           <w:shd w:val="clear" w:color="auto" w:fill="FFFFFF"/>
-        </w:rPr>
-        <w:t xml:space="preserve">OLS </w:t>
-      </w:r>
-      <w:proofErr w:type="spellStart"/>
-      <w:r>
-        <w:rPr>
-          <w:rFonts w:ascii="Courier New" w:hAnsi="Courier New" w:cs="Courier New"/>
-          <w:color w:val="000000"/>
-          <w:shd w:val="clear" w:color="auto" w:fill="FFFFFF"/>
-        </w:rPr>
-        <w:t>Regression</w:t>
-      </w:r>
-      <w:proofErr w:type="spellEnd"/>
-      <w:r>
-        <w:rPr>
-          <w:rFonts w:ascii="Courier New" w:hAnsi="Courier New" w:cs="Courier New"/>
-          <w:color w:val="000000"/>
-          <w:shd w:val="clear" w:color="auto" w:fill="FFFFFF"/>
-        </w:rPr>
-        <w:t xml:space="preserve"> </w:t>
-      </w:r>
-      <w:proofErr w:type="spellStart"/>
-      <w:r>
-        <w:rPr>
-          <w:rFonts w:ascii="Courier New" w:hAnsi="Courier New" w:cs="Courier New"/>
-          <w:color w:val="000000"/>
-          <w:shd w:val="clear" w:color="auto" w:fill="FFFFFF"/>
-        </w:rPr>
-        <w:t>Results</w:t>
-      </w:r>
-      <w:proofErr w:type="spellEnd"/>
-    </w:p>
-    <w:p>
-      <w:pPr>
-        <w:rPr>
           <w:lang w:val="en-US"/>
         </w:rPr>
-      </w:pPr>
+        <w:t>OLS Regression Results</w:t>
+      </w:r>
+    </w:p>
+    <w:p>
       <w:r>
         <w:rPr>
           <w:noProof/>
           <w:lang w:eastAsia="ru-RU"/>
         </w:rPr>
+        <w:lastRenderedPageBreak/>
         <w:drawing>
-          <wp:inline distT="0" distB="0" distL="0" distR="0" wp14:anchorId="5A1191A6" wp14:editId="6F7A30C7">
-            <wp:extent cx="4981575" cy="4762500"/>
-            <wp:effectExtent l="0" t="0" r="9525" b="0"/>
-            <wp:docPr id="4" name="Рисунок 4"/>
+          <wp:inline distT="0" distB="0" distL="0" distR="0" wp14:anchorId="2164D6CF" wp14:editId="4DE1213B">
+            <wp:extent cx="4410075" cy="5495925"/>
+            <wp:effectExtent l="0" t="0" r="9525" b="9525"/>
+            <wp:docPr id="17" name="Рисунок 17"/>
             <wp:cNvGraphicFramePr>
               <a:graphicFrameLocks xmlns:a="http://schemas.openxmlformats.org/drawingml/2006/main" noChangeAspect="1"/>
             </wp:cNvGraphicFramePr>
@@ -227,7 +196,7 @@
                   <pic:spPr>
                     <a:xfrm>
                       <a:off x="0" y="0"/>
-                      <a:ext cx="4981575" cy="4762500"/>
+                      <a:ext cx="4410075" cy="5495925"/>
                     </a:xfrm>
                     <a:prstGeom prst="rect">
                       <a:avLst/>
@@ -246,6 +215,59 @@
           <w:lang w:val="en-US"/>
         </w:rPr>
       </w:pPr>
+    </w:p>
+    <w:p>
+      <w:pPr>
+        <w:rPr>
+          <w:rFonts w:ascii="Courier New" w:hAnsi="Courier New" w:cs="Courier New"/>
+          <w:color w:val="000000"/>
+          <w:shd w:val="clear" w:color="auto" w:fill="FFFFFF"/>
+          <w:lang w:val="en-CA"/>
+        </w:rPr>
+      </w:pPr>
+      <w:r>
+        <w:rPr>
+          <w:rFonts w:ascii="Courier New" w:hAnsi="Courier New" w:cs="Courier New"/>
+          <w:color w:val="000000"/>
+          <w:shd w:val="clear" w:color="auto" w:fill="FFFFFF"/>
+        </w:rPr>
+        <w:t xml:space="preserve">GLSAR </w:t>
+      </w:r>
+      <w:proofErr w:type="spellStart"/>
+      <w:r>
+        <w:rPr>
+          <w:rFonts w:ascii="Courier New" w:hAnsi="Courier New" w:cs="Courier New"/>
+          <w:color w:val="000000"/>
+          <w:shd w:val="clear" w:color="auto" w:fill="FFFFFF"/>
+        </w:rPr>
+        <w:t>Regression</w:t>
+      </w:r>
+      <w:proofErr w:type="spellEnd"/>
+      <w:r>
+        <w:rPr>
+          <w:rFonts w:ascii="Courier New" w:hAnsi="Courier New" w:cs="Courier New"/>
+          <w:color w:val="000000"/>
+          <w:shd w:val="clear" w:color="auto" w:fill="FFFFFF"/>
+        </w:rPr>
+        <w:t xml:space="preserve"> </w:t>
+      </w:r>
+      <w:proofErr w:type="spellStart"/>
+      <w:r>
+        <w:rPr>
+          <w:rFonts w:ascii="Courier New" w:hAnsi="Courier New" w:cs="Courier New"/>
+          <w:color w:val="000000"/>
+          <w:shd w:val="clear" w:color="auto" w:fill="FFFFFF"/>
+        </w:rPr>
+        <w:t>Results</w:t>
+      </w:r>
+      <w:proofErr w:type="spellEnd"/>
+    </w:p>
+    <w:p>
+      <w:pPr>
+        <w:rPr>
+          <w:lang w:val="en-CA"/>
+        </w:rPr>
+      </w:pPr>
       <w:r>
         <w:rPr>
           <w:noProof/>
@@ -253,10 +275,10 @@
         </w:rPr>
         <w:lastRenderedPageBreak/>
         <w:drawing>
-          <wp:inline distT="0" distB="0" distL="0" distR="0" wp14:anchorId="4DA80815" wp14:editId="4E87B94D">
-            <wp:extent cx="5324475" cy="2743200"/>
-            <wp:effectExtent l="0" t="0" r="9525" b="0"/>
-            <wp:docPr id="5" name="Рисунок 5"/>
+          <wp:inline distT="0" distB="0" distL="0" distR="0" wp14:anchorId="7C333332" wp14:editId="591244CB">
+            <wp:extent cx="4467225" cy="5514975"/>
+            <wp:effectExtent l="0" t="0" r="9525" b="9525"/>
+            <wp:docPr id="18" name="Рисунок 18"/>
             <wp:cNvGraphicFramePr>
               <a:graphicFrameLocks xmlns:a="http://schemas.openxmlformats.org/drawingml/2006/main" noChangeAspect="1"/>
             </wp:cNvGraphicFramePr>
@@ -276,7 +298,7 @@
                   <pic:spPr>
                     <a:xfrm>
                       <a:off x="0" y="0"/>
-                      <a:ext cx="5324475" cy="2743200"/>
+                      <a:ext cx="4467225" cy="5514975"/>
                     </a:xfrm>
                     <a:prstGeom prst="rect">
                       <a:avLst/>
@@ -292,19 +314,72 @@
     <w:p>
       <w:pPr>
         <w:rPr>
-          <w:rFonts w:ascii="Courier New" w:hAnsi="Courier New" w:cs="Courier New"/>
-          <w:color w:val="000000"/>
-          <w:shd w:val="clear" w:color="auto" w:fill="FFFFFF"/>
           <w:lang w:val="en-CA"/>
         </w:rPr>
       </w:pPr>
-      <w:r>
-        <w:rPr>
-          <w:rFonts w:ascii="Courier New" w:hAnsi="Courier New" w:cs="Courier New"/>
-          <w:color w:val="000000"/>
-          <w:shd w:val="clear" w:color="auto" w:fill="FFFFFF"/>
-        </w:rPr>
-        <w:t xml:space="preserve">GLSAR </w:t>
+    </w:p>
+    <w:p>
+      <w:pPr>
+        <w:rPr>
+          <w:rFonts w:ascii="Courier New" w:hAnsi="Courier New" w:cs="Courier New"/>
+          <w:color w:val="000000"/>
+          <w:shd w:val="clear" w:color="auto" w:fill="FFFFFF"/>
+          <w:lang w:val="en-CA"/>
+        </w:rPr>
+      </w:pPr>
+      <w:proofErr w:type="spellStart"/>
+      <w:r>
+        <w:rPr>
+          <w:rFonts w:ascii="Courier New" w:hAnsi="Courier New" w:cs="Courier New"/>
+          <w:color w:val="000000"/>
+          <w:shd w:val="clear" w:color="auto" w:fill="FFFFFF"/>
+        </w:rPr>
+        <w:t>Robust</w:t>
+      </w:r>
+      <w:proofErr w:type="spellEnd"/>
+      <w:r>
+        <w:rPr>
+          <w:rFonts w:ascii="Courier New" w:hAnsi="Courier New" w:cs="Courier New"/>
+          <w:color w:val="000000"/>
+          <w:shd w:val="clear" w:color="auto" w:fill="FFFFFF"/>
+        </w:rPr>
+        <w:t xml:space="preserve"> </w:t>
+      </w:r>
+      <w:proofErr w:type="spellStart"/>
+      <w:r>
+        <w:rPr>
+          <w:rFonts w:ascii="Courier New" w:hAnsi="Courier New" w:cs="Courier New"/>
+          <w:color w:val="000000"/>
+          <w:shd w:val="clear" w:color="auto" w:fill="FFFFFF"/>
+        </w:rPr>
+        <w:t>linear</w:t>
+      </w:r>
+      <w:proofErr w:type="spellEnd"/>
+      <w:r>
+        <w:rPr>
+          <w:rFonts w:ascii="Courier New" w:hAnsi="Courier New" w:cs="Courier New"/>
+          <w:color w:val="000000"/>
+          <w:shd w:val="clear" w:color="auto" w:fill="FFFFFF"/>
+        </w:rPr>
+        <w:t xml:space="preserve"> </w:t>
+      </w:r>
+      <w:proofErr w:type="spellStart"/>
+      <w:r>
+        <w:rPr>
+          <w:rFonts w:ascii="Courier New" w:hAnsi="Courier New" w:cs="Courier New"/>
+          <w:color w:val="000000"/>
+          <w:shd w:val="clear" w:color="auto" w:fill="FFFFFF"/>
+        </w:rPr>
+        <w:t>Model</w:t>
+      </w:r>
+      <w:proofErr w:type="spellEnd"/>
+      <w:r>
+        <w:rPr>
+          <w:rFonts w:ascii="Courier New" w:hAnsi="Courier New" w:cs="Courier New"/>
+          <w:color w:val="000000"/>
+          <w:shd w:val="clear" w:color="auto" w:fill="FFFFFF"/>
+        </w:rPr>
+        <w:t xml:space="preserve"> </w:t>
       </w:r>
       <w:proofErr w:type="spellStart"/>
       <w:r>
@@ -346,11 +421,12 @@
           <w:noProof/>
           <w:lang w:eastAsia="ru-RU"/>
         </w:rPr>
+        <w:lastRenderedPageBreak/>
         <w:drawing>
-          <wp:inline distT="0" distB="0" distL="0" distR="0" wp14:anchorId="4A9CE54F" wp14:editId="0015F6AC">
-            <wp:extent cx="4895850" cy="4724400"/>
+          <wp:inline distT="0" distB="0" distL="0" distR="0" wp14:anchorId="7956C100" wp14:editId="10372320">
+            <wp:extent cx="4286250" cy="5486400"/>
             <wp:effectExtent l="0" t="0" r="0" b="0"/>
-            <wp:docPr id="6" name="Рисунок 6"/>
+            <wp:docPr id="19" name="Рисунок 19"/>
             <wp:cNvGraphicFramePr>
               <a:graphicFrameLocks xmlns:a="http://schemas.openxmlformats.org/drawingml/2006/main" noChangeAspect="1"/>
             </wp:cNvGraphicFramePr>
@@ -370,7 +446,7 @@
                   <pic:spPr>
                     <a:xfrm>
                       <a:off x="0" y="0"/>
-                      <a:ext cx="4895850" cy="4724400"/>
+                      <a:ext cx="4286250" cy="5486400"/>
                     </a:xfrm>
                     <a:prstGeom prst="rect">
                       <a:avLst/>
@@ -389,6 +465,29 @@
           <w:lang w:val="en-CA"/>
         </w:rPr>
       </w:pPr>
+    </w:p>
+    <w:p>
+      <w:pPr>
+        <w:rPr>
+          <w:rStyle w:val="20"/>
+        </w:rPr>
+      </w:pPr>
+      <w:r>
+        <w:t xml:space="preserve">2)Модели построены на основании данных </w:t>
+      </w:r>
+      <w:r>
+        <w:rPr>
+          <w:rStyle w:val="20"/>
+        </w:rPr>
+        <w:t>Июня</w:t>
+      </w:r>
+    </w:p>
+    <w:p>
+      <w:r>
+        <w:t>Таблица</w:t>
+      </w:r>
+    </w:p>
+    <w:p>
       <w:r>
         <w:rPr>
           <w:noProof/>
@@ -396,10 +495,10 @@
         </w:rPr>
         <w:lastRenderedPageBreak/>
         <w:drawing>
-          <wp:inline distT="0" distB="0" distL="0" distR="0" wp14:anchorId="35685CE2" wp14:editId="0912E785">
-            <wp:extent cx="5133975" cy="2638425"/>
-            <wp:effectExtent l="0" t="0" r="9525" b="9525"/>
-            <wp:docPr id="7" name="Рисунок 7"/>
+          <wp:inline distT="0" distB="0" distL="0" distR="0" wp14:anchorId="3E787BE8" wp14:editId="3766B19A">
+            <wp:extent cx="5940425" cy="3646780"/>
+            <wp:effectExtent l="0" t="0" r="3175" b="0"/>
+            <wp:docPr id="20" name="Рисунок 20"/>
             <wp:cNvGraphicFramePr>
               <a:graphicFrameLocks xmlns:a="http://schemas.openxmlformats.org/drawingml/2006/main" noChangeAspect="1"/>
             </wp:cNvGraphicFramePr>
@@ -419,7 +518,7 @@
                   <pic:spPr>
                     <a:xfrm>
                       <a:off x="0" y="0"/>
-                      <a:ext cx="5133975" cy="2638425"/>
+                      <a:ext cx="5940425" cy="3646780"/>
                     </a:xfrm>
                     <a:prstGeom prst="rect">
                       <a:avLst/>
@@ -441,6 +540,14 @@
           <w:lang w:val="en-CA"/>
         </w:rPr>
       </w:pPr>
+      <w:r>
+        <w:rPr>
+          <w:rFonts w:ascii="Courier New" w:hAnsi="Courier New" w:cs="Courier New"/>
+          <w:color w:val="000000"/>
+          <w:shd w:val="clear" w:color="auto" w:fill="FFFFFF"/>
+        </w:rPr>
+        <w:t xml:space="preserve">OLS </w:t>
+      </w:r>
       <w:proofErr w:type="spellStart"/>
       <w:r>
         <w:rPr>
@@ -448,7 +555,7 @@
           <w:color w:val="000000"/>
           <w:shd w:val="clear" w:color="auto" w:fill="FFFFFF"/>
         </w:rPr>
-        <w:t>Robust</w:t>
+        <w:t>Regression</w:t>
       </w:r>
       <w:proofErr w:type="spellEnd"/>
       <w:r>
@@ -466,80 +573,22 @@
           <w:color w:val="000000"/>
           <w:shd w:val="clear" w:color="auto" w:fill="FFFFFF"/>
         </w:rPr>
-        <w:t>linear</w:t>
+        <w:t>Results</w:t>
       </w:r>
       <w:proofErr w:type="spellEnd"/>
-      <w:r>
-        <w:rPr>
-          <w:rFonts w:ascii="Courier New" w:hAnsi="Courier New" w:cs="Courier New"/>
-          <w:color w:val="000000"/>
-          <w:shd w:val="clear" w:color="auto" w:fill="FFFFFF"/>
-        </w:rPr>
-        <w:t xml:space="preserve"> </w:t>
-      </w:r>
-      <w:proofErr w:type="spellStart"/>
-      <w:r>
-        <w:rPr>
-          <w:rFonts w:ascii="Courier New" w:hAnsi="Courier New" w:cs="Courier New"/>
-          <w:color w:val="000000"/>
-          <w:shd w:val="clear" w:color="auto" w:fill="FFFFFF"/>
-        </w:rPr>
-        <w:t>Model</w:t>
-      </w:r>
-      <w:proofErr w:type="spellEnd"/>
-      <w:r>
-        <w:rPr>
-          <w:rFonts w:ascii="Courier New" w:hAnsi="Courier New" w:cs="Courier New"/>
-          <w:color w:val="000000"/>
-          <w:shd w:val="clear" w:color="auto" w:fill="FFFFFF"/>
-        </w:rPr>
-        <w:t xml:space="preserve"> </w:t>
-      </w:r>
-      <w:proofErr w:type="spellStart"/>
-      <w:r>
-        <w:rPr>
-          <w:rFonts w:ascii="Courier New" w:hAnsi="Courier New" w:cs="Courier New"/>
-          <w:color w:val="000000"/>
-          <w:shd w:val="clear" w:color="auto" w:fill="FFFFFF"/>
-        </w:rPr>
-        <w:t>Regression</w:t>
-      </w:r>
-      <w:proofErr w:type="spellEnd"/>
-      <w:r>
-        <w:rPr>
-          <w:rFonts w:ascii="Courier New" w:hAnsi="Courier New" w:cs="Courier New"/>
-          <w:color w:val="000000"/>
-          <w:shd w:val="clear" w:color="auto" w:fill="FFFFFF"/>
-        </w:rPr>
-        <w:t xml:space="preserve"> </w:t>
-      </w:r>
-      <w:proofErr w:type="spellStart"/>
-      <w:r>
-        <w:rPr>
-          <w:rFonts w:ascii="Courier New" w:hAnsi="Courier New" w:cs="Courier New"/>
-          <w:color w:val="000000"/>
-          <w:shd w:val="clear" w:color="auto" w:fill="FFFFFF"/>
-        </w:rPr>
-        <w:t>Results</w:t>
-      </w:r>
-      <w:proofErr w:type="spellEnd"/>
-    </w:p>
-    <w:p>
-      <w:pPr>
-        <w:rPr>
-          <w:lang w:val="en-CA"/>
-        </w:rPr>
-      </w:pPr>
+    </w:p>
+    <w:p>
       <w:r>
         <w:rPr>
           <w:noProof/>
           <w:lang w:eastAsia="ru-RU"/>
         </w:rPr>
+        <w:lastRenderedPageBreak/>
         <w:drawing>
-          <wp:inline distT="0" distB="0" distL="0" distR="0" wp14:anchorId="19962B03" wp14:editId="6F75B7D7">
-            <wp:extent cx="5029200" cy="5229225"/>
-            <wp:effectExtent l="0" t="0" r="0" b="9525"/>
-            <wp:docPr id="8" name="Рисунок 8"/>
+          <wp:inline distT="0" distB="0" distL="0" distR="0" wp14:anchorId="6BBDFA83" wp14:editId="2C56B3B3">
+            <wp:extent cx="4371975" cy="5457825"/>
+            <wp:effectExtent l="0" t="0" r="9525" b="9525"/>
+            <wp:docPr id="21" name="Рисунок 21"/>
             <wp:cNvGraphicFramePr>
               <a:graphicFrameLocks xmlns:a="http://schemas.openxmlformats.org/drawingml/2006/main" noChangeAspect="1"/>
             </wp:cNvGraphicFramePr>
@@ -559,7 +608,7 @@
                   <pic:spPr>
                     <a:xfrm>
                       <a:off x="0" y="0"/>
-                      <a:ext cx="5029200" cy="5229225"/>
+                      <a:ext cx="4371975" cy="5457825"/>
                     </a:xfrm>
                     <a:prstGeom prst="rect">
                       <a:avLst/>
@@ -572,12 +621,53 @@
         </w:drawing>
       </w:r>
     </w:p>
-    <w:p>
-      <w:pPr>
-        <w:rPr>
-          <w:lang w:val="en-CA"/>
-        </w:rPr>
-      </w:pPr>
+    <w:p/>
+    <w:p>
+      <w:pPr>
+        <w:rPr>
+          <w:rFonts w:ascii="Courier New" w:hAnsi="Courier New" w:cs="Courier New"/>
+          <w:color w:val="000000"/>
+          <w:shd w:val="clear" w:color="auto" w:fill="FFFFFF"/>
+        </w:rPr>
+      </w:pPr>
+      <w:r>
+        <w:rPr>
+          <w:rFonts w:ascii="Courier New" w:hAnsi="Courier New" w:cs="Courier New"/>
+          <w:color w:val="000000"/>
+          <w:shd w:val="clear" w:color="auto" w:fill="FFFFFF"/>
+        </w:rPr>
+        <w:t xml:space="preserve">GLSAR </w:t>
+      </w:r>
+      <w:proofErr w:type="spellStart"/>
+      <w:r>
+        <w:rPr>
+          <w:rFonts w:ascii="Courier New" w:hAnsi="Courier New" w:cs="Courier New"/>
+          <w:color w:val="000000"/>
+          <w:shd w:val="clear" w:color="auto" w:fill="FFFFFF"/>
+        </w:rPr>
+        <w:t>Regression</w:t>
+      </w:r>
+      <w:proofErr w:type="spellEnd"/>
+      <w:r>
+        <w:rPr>
+          <w:rFonts w:ascii="Courier New" w:hAnsi="Courier New" w:cs="Courier New"/>
+          <w:color w:val="000000"/>
+          <w:shd w:val="clear" w:color="auto" w:fill="FFFFFF"/>
+        </w:rPr>
+        <w:t xml:space="preserve"> </w:t>
+      </w:r>
+      <w:proofErr w:type="spellStart"/>
+      <w:r>
+        <w:rPr>
+          <w:rFonts w:ascii="Courier New" w:hAnsi="Courier New" w:cs="Courier New"/>
+          <w:color w:val="000000"/>
+          <w:shd w:val="clear" w:color="auto" w:fill="FFFFFF"/>
+        </w:rPr>
+        <w:t>Results</w:t>
+      </w:r>
+      <w:proofErr w:type="spellEnd"/>
+    </w:p>
+    <w:p>
       <w:r>
         <w:rPr>
           <w:noProof/>
@@ -585,10 +675,10 @@
         </w:rPr>
         <w:lastRenderedPageBreak/>
         <w:drawing>
-          <wp:inline distT="0" distB="0" distL="0" distR="0" wp14:anchorId="64218D00" wp14:editId="23C0F0F8">
-            <wp:extent cx="5940425" cy="1243388"/>
-            <wp:effectExtent l="0" t="0" r="3175" b="0"/>
-            <wp:docPr id="9" name="Рисунок 9"/>
+          <wp:inline distT="0" distB="0" distL="0" distR="0" wp14:anchorId="30DBA6D4" wp14:editId="75DB0D44">
+            <wp:extent cx="4591050" cy="5457825"/>
+            <wp:effectExtent l="0" t="0" r="0" b="9525"/>
+            <wp:docPr id="22" name="Рисунок 22"/>
             <wp:cNvGraphicFramePr>
               <a:graphicFrameLocks xmlns:a="http://schemas.openxmlformats.org/drawingml/2006/main" noChangeAspect="1"/>
             </wp:cNvGraphicFramePr>
@@ -608,7 +698,7 @@
                   <pic:spPr>
                     <a:xfrm>
                       <a:off x="0" y="0"/>
-                      <a:ext cx="5940425" cy="1243388"/>
+                      <a:ext cx="4591050" cy="5457825"/>
                     </a:xfrm>
                     <a:prstGeom prst="rect">
                       <a:avLst/>
@@ -621,38 +711,111 @@
         </w:drawing>
       </w:r>
     </w:p>
-    <w:p>
-      <w:pPr>
-        <w:rPr>
-          <w:rStyle w:val="20"/>
-        </w:rPr>
-      </w:pPr>
-      <w:r>
-        <w:t xml:space="preserve">2)Модели построены на основании данных </w:t>
-      </w:r>
-      <w:r>
-        <w:rPr>
-          <w:rStyle w:val="20"/>
-        </w:rPr>
-        <w:t>Июня</w:t>
-      </w:r>
-    </w:p>
-    <w:p>
-      <w:r>
-        <w:t>Таблица</w:t>
-      </w:r>
-    </w:p>
+    <w:p/>
+    <w:p>
+      <w:pPr>
+        <w:rPr>
+          <w:rFonts w:ascii="Courier New" w:hAnsi="Courier New" w:cs="Courier New"/>
+          <w:color w:val="000000"/>
+          <w:shd w:val="clear" w:color="auto" w:fill="FFFFFF"/>
+        </w:rPr>
+      </w:pPr>
+      <w:proofErr w:type="spellStart"/>
+      <w:r>
+        <w:rPr>
+          <w:rFonts w:ascii="Courier New" w:hAnsi="Courier New" w:cs="Courier New"/>
+          <w:color w:val="000000"/>
+          <w:shd w:val="clear" w:color="auto" w:fill="FFFFFF"/>
+        </w:rPr>
+        <w:t>Robust</w:t>
+      </w:r>
+      <w:proofErr w:type="spellEnd"/>
+      <w:r>
+        <w:rPr>
+          <w:rFonts w:ascii="Courier New" w:hAnsi="Courier New" w:cs="Courier New"/>
+          <w:color w:val="000000"/>
+          <w:shd w:val="clear" w:color="auto" w:fill="FFFFFF"/>
+        </w:rPr>
+        <w:t xml:space="preserve"> </w:t>
+      </w:r>
+      <w:proofErr w:type="spellStart"/>
+      <w:r>
+        <w:rPr>
+          <w:rFonts w:ascii="Courier New" w:hAnsi="Courier New" w:cs="Courier New"/>
+          <w:color w:val="000000"/>
+          <w:shd w:val="clear" w:color="auto" w:fill="FFFFFF"/>
+        </w:rPr>
+        <w:t>linear</w:t>
+      </w:r>
+      <w:proofErr w:type="spellEnd"/>
+      <w:r>
+        <w:rPr>
+          <w:rFonts w:ascii="Courier New" w:hAnsi="Courier New" w:cs="Courier New"/>
+          <w:color w:val="000000"/>
+          <w:shd w:val="clear" w:color="auto" w:fill="FFFFFF"/>
+        </w:rPr>
+        <w:t xml:space="preserve"> </w:t>
+      </w:r>
+      <w:proofErr w:type="spellStart"/>
+      <w:r>
+        <w:rPr>
+          <w:rFonts w:ascii="Courier New" w:hAnsi="Courier New" w:cs="Courier New"/>
+          <w:color w:val="000000"/>
+          <w:shd w:val="clear" w:color="auto" w:fill="FFFFFF"/>
+        </w:rPr>
+        <w:t>Model</w:t>
+      </w:r>
+      <w:proofErr w:type="spellEnd"/>
+      <w:r>
+        <w:rPr>
+          <w:rFonts w:ascii="Courier New" w:hAnsi="Courier New" w:cs="Courier New"/>
+          <w:color w:val="000000"/>
+          <w:shd w:val="clear" w:color="auto" w:fill="FFFFFF"/>
+        </w:rPr>
+        <w:t xml:space="preserve"> </w:t>
+      </w:r>
+      <w:proofErr w:type="spellStart"/>
+      <w:r>
+        <w:rPr>
+          <w:rFonts w:ascii="Courier New" w:hAnsi="Courier New" w:cs="Courier New"/>
+          <w:color w:val="000000"/>
+          <w:shd w:val="clear" w:color="auto" w:fill="FFFFFF"/>
+        </w:rPr>
+        <w:t>Regression</w:t>
+      </w:r>
+      <w:proofErr w:type="spellEnd"/>
+      <w:r>
+        <w:rPr>
+          <w:rFonts w:ascii="Courier New" w:hAnsi="Courier New" w:cs="Courier New"/>
+          <w:color w:val="000000"/>
+          <w:shd w:val="clear" w:color="auto" w:fill="FFFFFF"/>
+        </w:rPr>
+        <w:t xml:space="preserve"> </w:t>
+      </w:r>
+      <w:proofErr w:type="spellStart"/>
+      <w:r>
+        <w:rPr>
+          <w:rFonts w:ascii="Courier New" w:hAnsi="Courier New" w:cs="Courier New"/>
+          <w:color w:val="000000"/>
+          <w:shd w:val="clear" w:color="auto" w:fill="FFFFFF"/>
+        </w:rPr>
+        <w:t>Results</w:t>
+      </w:r>
+      <w:proofErr w:type="spellEnd"/>
+    </w:p>
+    <w:p/>
     <w:p>
       <w:r>
         <w:rPr>
           <w:noProof/>
           <w:lang w:eastAsia="ru-RU"/>
         </w:rPr>
+        <w:lastRenderedPageBreak/>
         <w:drawing>
-          <wp:inline distT="0" distB="0" distL="0" distR="0" wp14:anchorId="30874CD6" wp14:editId="5EEF97F8">
-            <wp:extent cx="5940425" cy="1982185"/>
-            <wp:effectExtent l="0" t="0" r="3175" b="0"/>
-            <wp:docPr id="10" name="Рисунок 10"/>
+          <wp:inline distT="0" distB="0" distL="0" distR="0" wp14:anchorId="1F2DEF3A" wp14:editId="573F6521">
+            <wp:extent cx="4352925" cy="5514975"/>
+            <wp:effectExtent l="0" t="0" r="9525" b="9525"/>
+            <wp:docPr id="23" name="Рисунок 23"/>
             <wp:cNvGraphicFramePr>
               <a:graphicFrameLocks xmlns:a="http://schemas.openxmlformats.org/drawingml/2006/main" noChangeAspect="1"/>
             </wp:cNvGraphicFramePr>
@@ -672,450 +835,7 @@
                   <pic:spPr>
                     <a:xfrm>
                       <a:off x="0" y="0"/>
-                      <a:ext cx="5940425" cy="1982185"/>
-                    </a:xfrm>
-                    <a:prstGeom prst="rect">
-                      <a:avLst/>
-                    </a:prstGeom>
-                  </pic:spPr>
-                </pic:pic>
-              </a:graphicData>
-            </a:graphic>
-          </wp:inline>
-        </w:drawing>
-      </w:r>
-    </w:p>
-    <w:p>
-      <w:pPr>
-        <w:rPr>
-          <w:rFonts w:ascii="Courier New" w:hAnsi="Courier New" w:cs="Courier New"/>
-          <w:color w:val="000000"/>
-          <w:shd w:val="clear" w:color="auto" w:fill="FFFFFF"/>
-          <w:lang w:val="en-CA"/>
-        </w:rPr>
-      </w:pPr>
-      <w:r>
-        <w:rPr>
-          <w:rFonts w:ascii="Courier New" w:hAnsi="Courier New" w:cs="Courier New"/>
-          <w:color w:val="000000"/>
-          <w:shd w:val="clear" w:color="auto" w:fill="FFFFFF"/>
-        </w:rPr>
-        <w:t xml:space="preserve">OLS </w:t>
-      </w:r>
-      <w:proofErr w:type="spellStart"/>
-      <w:r>
-        <w:rPr>
-          <w:rFonts w:ascii="Courier New" w:hAnsi="Courier New" w:cs="Courier New"/>
-          <w:color w:val="000000"/>
-          <w:shd w:val="clear" w:color="auto" w:fill="FFFFFF"/>
-        </w:rPr>
-        <w:t>Regression</w:t>
-      </w:r>
-      <w:proofErr w:type="spellEnd"/>
-      <w:r>
-        <w:rPr>
-          <w:rFonts w:ascii="Courier New" w:hAnsi="Courier New" w:cs="Courier New"/>
-          <w:color w:val="000000"/>
-          <w:shd w:val="clear" w:color="auto" w:fill="FFFFFF"/>
-        </w:rPr>
-        <w:t xml:space="preserve"> </w:t>
-      </w:r>
-      <w:proofErr w:type="spellStart"/>
-      <w:r>
-        <w:rPr>
-          <w:rFonts w:ascii="Courier New" w:hAnsi="Courier New" w:cs="Courier New"/>
-          <w:color w:val="000000"/>
-          <w:shd w:val="clear" w:color="auto" w:fill="FFFFFF"/>
-        </w:rPr>
-        <w:t>Results</w:t>
-      </w:r>
-      <w:proofErr w:type="spellEnd"/>
-    </w:p>
-    <w:p>
-      <w:r>
-        <w:rPr>
-          <w:noProof/>
-          <w:lang w:eastAsia="ru-RU"/>
-        </w:rPr>
-        <w:lastRenderedPageBreak/>
-        <w:drawing>
-          <wp:inline distT="0" distB="0" distL="0" distR="0" wp14:anchorId="66F9B1B5" wp14:editId="2A4C3064">
-            <wp:extent cx="4752975" cy="5153025"/>
-            <wp:effectExtent l="0" t="0" r="9525" b="9525"/>
-            <wp:docPr id="11" name="Рисунок 11"/>
-            <wp:cNvGraphicFramePr>
-              <a:graphicFrameLocks xmlns:a="http://schemas.openxmlformats.org/drawingml/2006/main" noChangeAspect="1"/>
-            </wp:cNvGraphicFramePr>
-            <a:graphic xmlns:a="http://schemas.openxmlformats.org/drawingml/2006/main">
-              <a:graphicData uri="http://schemas.openxmlformats.org/drawingml/2006/picture">
-                <pic:pic xmlns:pic="http://schemas.openxmlformats.org/drawingml/2006/picture">
-                  <pic:nvPicPr>
-                    <pic:cNvPr id="0" name=""/>
-                    <pic:cNvPicPr/>
-                  </pic:nvPicPr>
-                  <pic:blipFill>
-                    <a:blip r:embed="rId14"/>
-                    <a:stretch>
-                      <a:fillRect/>
-                    </a:stretch>
-                  </pic:blipFill>
-                  <pic:spPr>
-                    <a:xfrm>
-                      <a:off x="0" y="0"/>
-                      <a:ext cx="4752975" cy="5153025"/>
-                    </a:xfrm>
-                    <a:prstGeom prst="rect">
-                      <a:avLst/>
-                    </a:prstGeom>
-                  </pic:spPr>
-                </pic:pic>
-              </a:graphicData>
-            </a:graphic>
-          </wp:inline>
-        </w:drawing>
-      </w:r>
-    </w:p>
-    <w:p>
-      <w:r>
-        <w:rPr>
-          <w:noProof/>
-          <w:lang w:eastAsia="ru-RU"/>
-        </w:rPr>
-        <w:drawing>
-          <wp:inline distT="0" distB="0" distL="0" distR="0" wp14:anchorId="32AD6972" wp14:editId="0C45687F">
-            <wp:extent cx="5314950" cy="2619375"/>
-            <wp:effectExtent l="0" t="0" r="0" b="9525"/>
-            <wp:docPr id="12" name="Рисунок 12"/>
-            <wp:cNvGraphicFramePr>
-              <a:graphicFrameLocks xmlns:a="http://schemas.openxmlformats.org/drawingml/2006/main" noChangeAspect="1"/>
-            </wp:cNvGraphicFramePr>
-            <a:graphic xmlns:a="http://schemas.openxmlformats.org/drawingml/2006/main">
-              <a:graphicData uri="http://schemas.openxmlformats.org/drawingml/2006/picture">
-                <pic:pic xmlns:pic="http://schemas.openxmlformats.org/drawingml/2006/picture">
-                  <pic:nvPicPr>
-                    <pic:cNvPr id="0" name=""/>
-                    <pic:cNvPicPr/>
-                  </pic:nvPicPr>
-                  <pic:blipFill>
-                    <a:blip r:embed="rId15"/>
-                    <a:stretch>
-                      <a:fillRect/>
-                    </a:stretch>
-                  </pic:blipFill>
-                  <pic:spPr>
-                    <a:xfrm>
-                      <a:off x="0" y="0"/>
-                      <a:ext cx="5314950" cy="2619375"/>
-                    </a:xfrm>
-                    <a:prstGeom prst="rect">
-                      <a:avLst/>
-                    </a:prstGeom>
-                  </pic:spPr>
-                </pic:pic>
-              </a:graphicData>
-            </a:graphic>
-          </wp:inline>
-        </w:drawing>
-      </w:r>
-    </w:p>
-    <w:p>
-      <w:pPr>
-        <w:rPr>
-          <w:rFonts w:ascii="Courier New" w:hAnsi="Courier New" w:cs="Courier New"/>
-          <w:color w:val="000000"/>
-          <w:shd w:val="clear" w:color="auto" w:fill="FFFFFF"/>
-        </w:rPr>
-      </w:pPr>
-      <w:r>
-        <w:rPr>
-          <w:rFonts w:ascii="Courier New" w:hAnsi="Courier New" w:cs="Courier New"/>
-          <w:color w:val="000000"/>
-          <w:shd w:val="clear" w:color="auto" w:fill="FFFFFF"/>
-        </w:rPr>
-        <w:t xml:space="preserve">GLSAR </w:t>
-      </w:r>
-      <w:proofErr w:type="spellStart"/>
-      <w:r>
-        <w:rPr>
-          <w:rFonts w:ascii="Courier New" w:hAnsi="Courier New" w:cs="Courier New"/>
-          <w:color w:val="000000"/>
-          <w:shd w:val="clear" w:color="auto" w:fill="FFFFFF"/>
-        </w:rPr>
-        <w:t>Regression</w:t>
-      </w:r>
-      <w:proofErr w:type="spellEnd"/>
-      <w:r>
-        <w:rPr>
-          <w:rFonts w:ascii="Courier New" w:hAnsi="Courier New" w:cs="Courier New"/>
-          <w:color w:val="000000"/>
-          <w:shd w:val="clear" w:color="auto" w:fill="FFFFFF"/>
-        </w:rPr>
-        <w:t xml:space="preserve"> </w:t>
-      </w:r>
-      <w:proofErr w:type="spellStart"/>
-      <w:r>
-        <w:rPr>
-          <w:rFonts w:ascii="Courier New" w:hAnsi="Courier New" w:cs="Courier New"/>
-          <w:color w:val="000000"/>
-          <w:shd w:val="clear" w:color="auto" w:fill="FFFFFF"/>
-        </w:rPr>
-        <w:t>Results</w:t>
-      </w:r>
-      <w:proofErr w:type="spellEnd"/>
-    </w:p>
-    <w:p>
-      <w:r>
-        <w:rPr>
-          <w:noProof/>
-          <w:lang w:eastAsia="ru-RU"/>
-        </w:rPr>
-        <w:lastRenderedPageBreak/>
-        <w:drawing>
-          <wp:inline distT="0" distB="0" distL="0" distR="0" wp14:anchorId="0320D59C" wp14:editId="6CCF7FC4">
-            <wp:extent cx="4905375" cy="5057775"/>
-            <wp:effectExtent l="0" t="0" r="9525" b="9525"/>
-            <wp:docPr id="13" name="Рисунок 13"/>
-            <wp:cNvGraphicFramePr>
-              <a:graphicFrameLocks xmlns:a="http://schemas.openxmlformats.org/drawingml/2006/main" noChangeAspect="1"/>
-            </wp:cNvGraphicFramePr>
-            <a:graphic xmlns:a="http://schemas.openxmlformats.org/drawingml/2006/main">
-              <a:graphicData uri="http://schemas.openxmlformats.org/drawingml/2006/picture">
-                <pic:pic xmlns:pic="http://schemas.openxmlformats.org/drawingml/2006/picture">
-                  <pic:nvPicPr>
-                    <pic:cNvPr id="0" name=""/>
-                    <pic:cNvPicPr/>
-                  </pic:nvPicPr>
-                  <pic:blipFill>
-                    <a:blip r:embed="rId16"/>
-                    <a:stretch>
-                      <a:fillRect/>
-                    </a:stretch>
-                  </pic:blipFill>
-                  <pic:spPr>
-                    <a:xfrm>
-                      <a:off x="0" y="0"/>
-                      <a:ext cx="4905375" cy="5057775"/>
-                    </a:xfrm>
-                    <a:prstGeom prst="rect">
-                      <a:avLst/>
-                    </a:prstGeom>
-                  </pic:spPr>
-                </pic:pic>
-              </a:graphicData>
-            </a:graphic>
-          </wp:inline>
-        </w:drawing>
-      </w:r>
-    </w:p>
-    <w:p>
-      <w:r>
-        <w:rPr>
-          <w:noProof/>
-          <w:lang w:eastAsia="ru-RU"/>
-        </w:rPr>
-        <w:drawing>
-          <wp:inline distT="0" distB="0" distL="0" distR="0" wp14:anchorId="2F2BA3F0" wp14:editId="161F609A">
-            <wp:extent cx="5457825" cy="2619375"/>
-            <wp:effectExtent l="0" t="0" r="9525" b="9525"/>
-            <wp:docPr id="14" name="Рисунок 14"/>
-            <wp:cNvGraphicFramePr>
-              <a:graphicFrameLocks xmlns:a="http://schemas.openxmlformats.org/drawingml/2006/main" noChangeAspect="1"/>
-            </wp:cNvGraphicFramePr>
-            <a:graphic xmlns:a="http://schemas.openxmlformats.org/drawingml/2006/main">
-              <a:graphicData uri="http://schemas.openxmlformats.org/drawingml/2006/picture">
-                <pic:pic xmlns:pic="http://schemas.openxmlformats.org/drawingml/2006/picture">
-                  <pic:nvPicPr>
-                    <pic:cNvPr id="0" name=""/>
-                    <pic:cNvPicPr/>
-                  </pic:nvPicPr>
-                  <pic:blipFill>
-                    <a:blip r:embed="rId17"/>
-                    <a:stretch>
-                      <a:fillRect/>
-                    </a:stretch>
-                  </pic:blipFill>
-                  <pic:spPr>
-                    <a:xfrm>
-                      <a:off x="0" y="0"/>
-                      <a:ext cx="5457825" cy="2619375"/>
-                    </a:xfrm>
-                    <a:prstGeom prst="rect">
-                      <a:avLst/>
-                    </a:prstGeom>
-                  </pic:spPr>
-                </pic:pic>
-              </a:graphicData>
-            </a:graphic>
-          </wp:inline>
-        </w:drawing>
-      </w:r>
-    </w:p>
-    <w:p>
-      <w:pPr>
-        <w:rPr>
-          <w:rFonts w:ascii="Courier New" w:hAnsi="Courier New" w:cs="Courier New"/>
-          <w:color w:val="000000"/>
-          <w:shd w:val="clear" w:color="auto" w:fill="FFFFFF"/>
-        </w:rPr>
-      </w:pPr>
-      <w:proofErr w:type="spellStart"/>
-      <w:r>
-        <w:rPr>
-          <w:rFonts w:ascii="Courier New" w:hAnsi="Courier New" w:cs="Courier New"/>
-          <w:color w:val="000000"/>
-          <w:shd w:val="clear" w:color="auto" w:fill="FFFFFF"/>
-        </w:rPr>
-        <w:t>Robust</w:t>
-      </w:r>
-      <w:proofErr w:type="spellEnd"/>
-      <w:r>
-        <w:rPr>
-          <w:rFonts w:ascii="Courier New" w:hAnsi="Courier New" w:cs="Courier New"/>
-          <w:color w:val="000000"/>
-          <w:shd w:val="clear" w:color="auto" w:fill="FFFFFF"/>
-        </w:rPr>
-        <w:t xml:space="preserve"> </w:t>
-      </w:r>
-      <w:proofErr w:type="spellStart"/>
-      <w:r>
-        <w:rPr>
-          <w:rFonts w:ascii="Courier New" w:hAnsi="Courier New" w:cs="Courier New"/>
-          <w:color w:val="000000"/>
-          <w:shd w:val="clear" w:color="auto" w:fill="FFFFFF"/>
-        </w:rPr>
-        <w:t>linear</w:t>
-      </w:r>
-      <w:proofErr w:type="spellEnd"/>
-      <w:r>
-        <w:rPr>
-          <w:rFonts w:ascii="Courier New" w:hAnsi="Courier New" w:cs="Courier New"/>
-          <w:color w:val="000000"/>
-          <w:shd w:val="clear" w:color="auto" w:fill="FFFFFF"/>
-        </w:rPr>
-        <w:t xml:space="preserve"> </w:t>
-      </w:r>
-      <w:proofErr w:type="spellStart"/>
-      <w:r>
-        <w:rPr>
-          <w:rFonts w:ascii="Courier New" w:hAnsi="Courier New" w:cs="Courier New"/>
-          <w:color w:val="000000"/>
-          <w:shd w:val="clear" w:color="auto" w:fill="FFFFFF"/>
-        </w:rPr>
-        <w:t>Model</w:t>
-      </w:r>
-      <w:proofErr w:type="spellEnd"/>
-      <w:r>
-        <w:rPr>
-          <w:rFonts w:ascii="Courier New" w:hAnsi="Courier New" w:cs="Courier New"/>
-          <w:color w:val="000000"/>
-          <w:shd w:val="clear" w:color="auto" w:fill="FFFFFF"/>
-        </w:rPr>
-        <w:t xml:space="preserve"> </w:t>
-      </w:r>
-      <w:proofErr w:type="spellStart"/>
-      <w:r>
-        <w:rPr>
-          <w:rFonts w:ascii="Courier New" w:hAnsi="Courier New" w:cs="Courier New"/>
-          <w:color w:val="000000"/>
-          <w:shd w:val="clear" w:color="auto" w:fill="FFFFFF"/>
-        </w:rPr>
-        <w:t>Regression</w:t>
-      </w:r>
-      <w:proofErr w:type="spellEnd"/>
-      <w:r>
-        <w:rPr>
-          <w:rFonts w:ascii="Courier New" w:hAnsi="Courier New" w:cs="Courier New"/>
-          <w:color w:val="000000"/>
-          <w:shd w:val="clear" w:color="auto" w:fill="FFFFFF"/>
-        </w:rPr>
-        <w:t xml:space="preserve"> </w:t>
-      </w:r>
-      <w:proofErr w:type="spellStart"/>
-      <w:r>
-        <w:rPr>
-          <w:rFonts w:ascii="Courier New" w:hAnsi="Courier New" w:cs="Courier New"/>
-          <w:color w:val="000000"/>
-          <w:shd w:val="clear" w:color="auto" w:fill="FFFFFF"/>
-        </w:rPr>
-        <w:t>Results</w:t>
-      </w:r>
-      <w:proofErr w:type="spellEnd"/>
-    </w:p>
-    <w:p>
-      <w:r>
-        <w:rPr>
-          <w:noProof/>
-          <w:lang w:eastAsia="ru-RU"/>
-        </w:rPr>
-        <w:lastRenderedPageBreak/>
-        <w:drawing>
-          <wp:inline distT="0" distB="0" distL="0" distR="0" wp14:anchorId="7FCCA7D8" wp14:editId="3E39A11D">
-            <wp:extent cx="4752975" cy="5257800"/>
-            <wp:effectExtent l="0" t="0" r="9525" b="0"/>
-            <wp:docPr id="15" name="Рисунок 15"/>
-            <wp:cNvGraphicFramePr>
-              <a:graphicFrameLocks xmlns:a="http://schemas.openxmlformats.org/drawingml/2006/main" noChangeAspect="1"/>
-            </wp:cNvGraphicFramePr>
-            <a:graphic xmlns:a="http://schemas.openxmlformats.org/drawingml/2006/main">
-              <a:graphicData uri="http://schemas.openxmlformats.org/drawingml/2006/picture">
-                <pic:pic xmlns:pic="http://schemas.openxmlformats.org/drawingml/2006/picture">
-                  <pic:nvPicPr>
-                    <pic:cNvPr id="0" name=""/>
-                    <pic:cNvPicPr/>
-                  </pic:nvPicPr>
-                  <pic:blipFill>
-                    <a:blip r:embed="rId18"/>
-                    <a:stretch>
-                      <a:fillRect/>
-                    </a:stretch>
-                  </pic:blipFill>
-                  <pic:spPr>
-                    <a:xfrm>
-                      <a:off x="0" y="0"/>
-                      <a:ext cx="4752975" cy="5257800"/>
-                    </a:xfrm>
-                    <a:prstGeom prst="rect">
-                      <a:avLst/>
-                    </a:prstGeom>
-                  </pic:spPr>
-                </pic:pic>
-              </a:graphicData>
-            </a:graphic>
-          </wp:inline>
-        </w:drawing>
-      </w:r>
-    </w:p>
-    <w:p>
-      <w:r>
-        <w:rPr>
-          <w:noProof/>
-          <w:lang w:eastAsia="ru-RU"/>
-        </w:rPr>
-        <w:drawing>
-          <wp:inline distT="0" distB="0" distL="0" distR="0" wp14:anchorId="6D1C396A" wp14:editId="075223AC">
-            <wp:extent cx="5940425" cy="1275269"/>
-            <wp:effectExtent l="0" t="0" r="3175" b="1270"/>
-            <wp:docPr id="16" name="Рисунок 16"/>
-            <wp:cNvGraphicFramePr>
-              <a:graphicFrameLocks xmlns:a="http://schemas.openxmlformats.org/drawingml/2006/main" noChangeAspect="1"/>
-            </wp:cNvGraphicFramePr>
-            <a:graphic xmlns:a="http://schemas.openxmlformats.org/drawingml/2006/main">
-              <a:graphicData uri="http://schemas.openxmlformats.org/drawingml/2006/picture">
-                <pic:pic xmlns:pic="http://schemas.openxmlformats.org/drawingml/2006/picture">
-                  <pic:nvPicPr>
-                    <pic:cNvPr id="0" name=""/>
-                    <pic:cNvPicPr/>
-                  </pic:nvPicPr>
-                  <pic:blipFill>
-                    <a:blip r:embed="rId19"/>
-                    <a:stretch>
-                      <a:fillRect/>
-                    </a:stretch>
-                  </pic:blipFill>
-                  <pic:spPr>
-                    <a:xfrm>
-                      <a:off x="0" y="0"/>
-                      <a:ext cx="5940425" cy="1275269"/>
+                      <a:ext cx="4352925" cy="5514975"/>
                     </a:xfrm>
                     <a:prstGeom prst="rect">
                       <a:avLst/>

</xml_diff>